<commit_message>
Included the github information in the instructions file
</commit_message>
<xml_diff>
--- a/docs/admission data exporter - instructions.docx
+++ b/docs/admission data exporter - instructions.docx
@@ -287,7 +287,6 @@
       <w:pPr>
         <w:bidi/>
         <w:rPr>
-          <w:rtl/>
           <w:lang w:bidi="fa-IR"/>
         </w:rPr>
       </w:pPr>
@@ -359,6 +358,15 @@
           <w:lang w:bidi="fa-IR"/>
         </w:rPr>
       </w:pPr>
+    </w:p>
+    <w:p>
+      <w:pPr>
+        <w:bidi/>
+        <w:rPr>
+          <w:rtl/>
+          <w:lang w:bidi="fa-IR"/>
+        </w:rPr>
+      </w:pPr>
       <w:r>
         <w:rPr>
           <w:rFonts w:hint="cs"/>
@@ -372,10 +380,50 @@
       <w:pPr>
         <w:bidi/>
         <w:rPr>
-          <w:rtl/>
-          <w:lang w:bidi="fa-IR"/>
-        </w:rPr>
-      </w:pPr>
+          <w:lang w:bidi="fa-IR"/>
+        </w:rPr>
+      </w:pPr>
+    </w:p>
+    <w:p>
+      <w:pPr>
+        <w:bidi/>
+        <w:rPr>
+          <w:rtl/>
+          <w:lang w:bidi="fa-IR"/>
+        </w:rPr>
+      </w:pPr>
+      <w:r>
+        <w:rPr>
+          <w:rFonts w:hint="cs"/>
+          <w:rtl/>
+          <w:lang w:bidi="fa-IR"/>
+        </w:rPr>
+        <w:t>لینک برنامه در گیتهاب</w:t>
+      </w:r>
+    </w:p>
+    <w:p>
+      <w:pPr>
+        <w:rPr>
+          <w:rFonts w:hint="cs"/>
+          <w:rtl/>
+          <w:lang w:bidi="fa-IR"/>
+        </w:rPr>
+      </w:pPr>
+      <w:hyperlink r:id="rId5" w:history="1">
+        <w:r>
+          <w:rPr>
+            <w:rStyle w:val="Hyperlink"/>
+            <w:lang w:bidi="fa-IR"/>
+          </w:rPr>
+          <w:t>https://github.com/zachshirow/admission-data-exporter</w:t>
+        </w:r>
+      </w:hyperlink>
+      <w:r>
+        <w:rPr>
+          <w:lang w:bidi="fa-IR"/>
+        </w:rPr>
+        <w:t xml:space="preserve"> </w:t>
+      </w:r>
     </w:p>
     <w:p>
       <w:pPr>
@@ -451,7 +499,7 @@
         </w:rPr>
         <w:t xml:space="preserve">شما در این قسمت باید با </w:t>
       </w:r>
-      <w:hyperlink r:id="rId5" w:history="1">
+      <w:hyperlink r:id="rId6" w:history="1">
         <w:r>
           <w:rPr>
             <w:rStyle w:val="Hyperlink"/>
@@ -713,6 +761,7 @@
           <w:rtl/>
           <w:lang w:bidi="fa-IR"/>
         </w:rPr>
+        <w:lastRenderedPageBreak/>
         <w:t xml:space="preserve">فرمول بالا را در تمامی سلول های در دسترس بعدی جای گذاری کنید. </w:t>
       </w:r>
     </w:p>
@@ -761,7 +810,6 @@
           <w:rtl/>
           <w:lang w:bidi="fa-IR"/>
         </w:rPr>
-        <w:lastRenderedPageBreak/>
         <w:t>4</w:t>
       </w:r>
       <w:r>
@@ -1134,6 +1182,7 @@
           <w:rtl/>
           <w:lang w:bidi="fa-IR"/>
         </w:rPr>
+        <w:lastRenderedPageBreak/>
         <w:t>6</w:t>
       </w:r>
       <w:r>
@@ -1225,7 +1274,7 @@
           <w:lang w:bidi="fa-IR"/>
         </w:rPr>
       </w:pPr>
-      <w:hyperlink r:id="rId6" w:history="1">
+      <w:hyperlink r:id="rId7" w:history="1">
         <w:r>
           <w:rPr>
             <w:rStyle w:val="Hyperlink"/>
@@ -1282,7 +1331,7 @@
                     <pic:cNvPicPr/>
                   </pic:nvPicPr>
                   <pic:blipFill>
-                    <a:blip r:embed="rId7"/>
+                    <a:blip r:embed="rId8"/>
                     <a:stretch>
                       <a:fillRect/>
                     </a:stretch>
@@ -1442,6 +1491,15 @@
     </w:p>
     <w:p>
       <w:pPr>
+        <w:bidi/>
+        <w:rPr>
+          <w:rtl/>
+          <w:lang w:bidi="fa-IR"/>
+        </w:rPr>
+      </w:pPr>
+    </w:p>
+    <w:p>
+      <w:pPr>
         <w:pStyle w:val="Heading2"/>
         <w:bidi/>
         <w:rPr>
@@ -1502,7 +1560,16 @@
           <w:rtl/>
           <w:lang w:bidi="fa-IR"/>
         </w:rPr>
-        <w:t xml:space="preserve"> را جستجو کنید. پس از آن خط فرمانتان اجرا خواهد شد. سپس برای اینکه بتوانید پوشه برنامه را با خط فرمان باز کنید، فرمان زیر را در خط فرمان بنویسید و در قسمت آدرس، آدرسی که کپی کرده اید را جای گذاری کنید. </w:t>
+        <w:t xml:space="preserve"> را </w:t>
+      </w:r>
+      <w:r>
+        <w:rPr>
+          <w:rFonts w:hint="cs"/>
+          <w:rtl/>
+          <w:lang w:bidi="fa-IR"/>
+        </w:rPr>
+        <w:lastRenderedPageBreak/>
+        <w:t xml:space="preserve">جستجو کنید. پس از آن خط فرمانتان اجرا خواهد شد. سپس برای اینکه بتوانید پوشه برنامه را با خط فرمان باز کنید، فرمان زیر را در خط فرمان بنویسید و در قسمت آدرس، آدرسی که کپی کرده اید را جای گذاری کنید. </w:t>
       </w:r>
     </w:p>
     <w:p>
@@ -1536,6 +1603,74 @@
     </w:p>
     <w:p>
       <w:pPr>
+        <w:bidi/>
+        <w:rPr>
+          <w:rtl/>
+          <w:lang w:bidi="fa-IR"/>
+        </w:rPr>
+      </w:pPr>
+      <w:r>
+        <w:rPr>
+          <w:rFonts w:hint="cs"/>
+          <w:rtl/>
+          <w:lang w:bidi="fa-IR"/>
+        </w:rPr>
+        <w:t xml:space="preserve">نکته: </w:t>
+      </w:r>
+    </w:p>
+    <w:p>
+      <w:pPr>
+        <w:bidi/>
+        <w:rPr>
+          <w:rtl/>
+          <w:lang w:bidi="fa-IR"/>
+        </w:rPr>
+      </w:pPr>
+      <w:r>
+        <w:rPr>
+          <w:rFonts w:hint="cs"/>
+          <w:rtl/>
+          <w:lang w:bidi="fa-IR"/>
+        </w:rPr>
+        <w:t xml:space="preserve">در صورتی که کد این برنامه را از گیتهاب دانلود کنید، باید برنامه مورد نیاز </w:t>
+      </w:r>
+      <w:r>
+        <w:rPr>
+          <w:lang w:bidi="fa-IR"/>
+        </w:rPr>
+        <w:t>xlsx</w:t>
+      </w:r>
+      <w:r>
+        <w:rPr>
+          <w:rFonts w:hint="cs"/>
+          <w:rtl/>
+          <w:lang w:bidi="fa-IR"/>
+        </w:rPr>
+        <w:t xml:space="preserve"> ره نیز دانلود کنید. برای دانلود این کد اضافه می توانید زمانی که با خط فرمان در پوشه برنامه هستید، فرمان زیر را اجرا کنید. </w:t>
+      </w:r>
+    </w:p>
+    <w:p>
+      <w:pPr>
+        <w:pStyle w:val="Quote"/>
+        <w:rPr>
+          <w:rFonts w:hint="cs"/>
+        </w:rPr>
+      </w:pPr>
+      <w:r>
+        <w:t>npm install</w:t>
+      </w:r>
+    </w:p>
+    <w:p>
+      <w:pPr>
+        <w:bidi/>
+        <w:rPr>
+          <w:rtl/>
+          <w:lang w:bidi="fa-IR"/>
+        </w:rPr>
+      </w:pPr>
+    </w:p>
+    <w:p>
+      <w:pPr>
         <w:pStyle w:val="Heading2"/>
         <w:bidi/>
         <w:rPr>
@@ -1549,7 +1684,6 @@
           <w:rtl/>
           <w:lang w:bidi="fa-IR"/>
         </w:rPr>
-        <w:lastRenderedPageBreak/>
         <w:t>8</w:t>
       </w:r>
       <w:r>
@@ -1874,6 +2008,7 @@
         <w:rPr>
           <w:lang w:bidi="fa-IR"/>
         </w:rPr>
+        <w:lastRenderedPageBreak/>
         <w:t>addressLine3</w:t>
       </w:r>
     </w:p>

</xml_diff>

<commit_message>
Exported the PDF of the instrucions
</commit_message>
<xml_diff>
--- a/docs/admission data exporter - instructions.docx
+++ b/docs/admission data exporter - instructions.docx
@@ -242,6 +242,1485 @@
     </w:p>
     <w:p>
       <w:pPr>
+        <w:rPr>
+          <w:rtl/>
+          <w:lang w:bidi="fa-IR"/>
+        </w:rPr>
+      </w:pPr>
+      <w:r>
+        <w:rPr>
+          <w:rtl/>
+          <w:lang w:bidi="fa-IR"/>
+        </w:rPr>
+        <w:br w:type="page"/>
+      </w:r>
+    </w:p>
+    <w:p>
+      <w:pPr>
+        <w:bidi/>
+        <w:rPr>
+          <w:rtl/>
+          <w:lang w:bidi="fa-IR"/>
+        </w:rPr>
+      </w:pPr>
+    </w:p>
+    <w:sdt>
+      <w:sdtPr>
+        <w:rPr>
+          <w:rtl/>
+        </w:rPr>
+        <w:id w:val="-729923360"/>
+        <w:docPartObj>
+          <w:docPartGallery w:val="Table of Contents"/>
+          <w:docPartUnique/>
+        </w:docPartObj>
+      </w:sdtPr>
+      <w:sdtEndPr>
+        <w:rPr>
+          <w:rFonts w:asciiTheme="minorHAnsi" w:eastAsiaTheme="minorHAnsi" w:hAnsiTheme="minorHAnsi" w:cstheme="minorBidi"/>
+          <w:b/>
+          <w:bCs/>
+          <w:noProof/>
+          <w:color w:val="auto"/>
+          <w:sz w:val="22"/>
+          <w:szCs w:val="22"/>
+        </w:rPr>
+      </w:sdtEndPr>
+      <w:sdtContent>
+        <w:p>
+          <w:pPr>
+            <w:pStyle w:val="TOCHeading"/>
+            <w:bidi/>
+            <w:rPr>
+              <w:rFonts w:hint="cs"/>
+              <w:rtl/>
+              <w:lang w:bidi="fa-IR"/>
+            </w:rPr>
+          </w:pPr>
+          <w:r>
+            <w:rPr>
+              <w:rFonts w:hint="cs"/>
+              <w:rtl/>
+              <w:lang w:bidi="fa-IR"/>
+            </w:rPr>
+            <w:t>فهرست مطالب</w:t>
+          </w:r>
+        </w:p>
+        <w:p>
+          <w:pPr>
+            <w:pStyle w:val="TOC1"/>
+            <w:tabs>
+              <w:tab w:val="right" w:leader="dot" w:pos="9350"/>
+            </w:tabs>
+            <w:bidi/>
+            <w:rPr>
+              <w:rFonts w:eastAsiaTheme="minorEastAsia"/>
+              <w:noProof/>
+            </w:rPr>
+          </w:pPr>
+          <w:r>
+            <w:fldChar w:fldCharType="begin"/>
+          </w:r>
+          <w:r>
+            <w:instrText xml:space="preserve"> TOC \o "1-3" \h \z \u </w:instrText>
+          </w:r>
+          <w:r>
+            <w:fldChar w:fldCharType="separate"/>
+          </w:r>
+          <w:hyperlink w:anchor="_Toc95574254" w:history="1">
+            <w:r>
+              <w:rPr>
+                <w:rStyle w:val="Hyperlink"/>
+                <w:noProof/>
+                <w:rtl/>
+                <w:lang w:bidi="fa-IR"/>
+              </w:rPr>
+              <w:t>راهنما</w:t>
+            </w:r>
+            <w:r>
+              <w:rPr>
+                <w:rStyle w:val="Hyperlink"/>
+                <w:rFonts w:hint="cs"/>
+                <w:noProof/>
+                <w:rtl/>
+                <w:lang w:bidi="fa-IR"/>
+              </w:rPr>
+              <w:t>ی</w:t>
+            </w:r>
+            <w:r>
+              <w:rPr>
+                <w:rStyle w:val="Hyperlink"/>
+                <w:noProof/>
+                <w:rtl/>
+                <w:lang w:bidi="fa-IR"/>
+              </w:rPr>
+              <w:t xml:space="preserve"> قدم به قدم</w:t>
+            </w:r>
+            <w:r>
+              <w:rPr>
+                <w:noProof/>
+                <w:webHidden/>
+              </w:rPr>
+              <w:tab/>
+            </w:r>
+            <w:r>
+              <w:rPr>
+                <w:noProof/>
+                <w:webHidden/>
+              </w:rPr>
+              <w:fldChar w:fldCharType="begin"/>
+            </w:r>
+            <w:r>
+              <w:rPr>
+                <w:noProof/>
+                <w:webHidden/>
+              </w:rPr>
+              <w:instrText xml:space="preserve"> PAGEREF _Toc95574254 \h </w:instrText>
+            </w:r>
+            <w:r>
+              <w:rPr>
+                <w:noProof/>
+                <w:webHidden/>
+              </w:rPr>
+            </w:r>
+            <w:r>
+              <w:rPr>
+                <w:noProof/>
+                <w:webHidden/>
+              </w:rPr>
+              <w:fldChar w:fldCharType="separate"/>
+            </w:r>
+            <w:r>
+              <w:rPr>
+                <w:noProof/>
+                <w:webHidden/>
+              </w:rPr>
+              <w:t>3</w:t>
+            </w:r>
+            <w:r>
+              <w:rPr>
+                <w:noProof/>
+                <w:webHidden/>
+              </w:rPr>
+              <w:fldChar w:fldCharType="end"/>
+            </w:r>
+          </w:hyperlink>
+        </w:p>
+        <w:p>
+          <w:pPr>
+            <w:pStyle w:val="TOC2"/>
+            <w:tabs>
+              <w:tab w:val="right" w:leader="dot" w:pos="9350"/>
+            </w:tabs>
+            <w:bidi/>
+            <w:rPr>
+              <w:rFonts w:eastAsiaTheme="minorEastAsia"/>
+              <w:noProof/>
+            </w:rPr>
+          </w:pPr>
+          <w:hyperlink w:anchor="_Toc95574255" w:history="1">
+            <w:r>
+              <w:rPr>
+                <w:rStyle w:val="Hyperlink"/>
+                <w:noProof/>
+                <w:rtl/>
+                <w:lang w:bidi="fa-IR"/>
+              </w:rPr>
+              <w:t>1) دانلود پوشه نرم افزار</w:t>
+            </w:r>
+            <w:r>
+              <w:rPr>
+                <w:noProof/>
+                <w:webHidden/>
+              </w:rPr>
+              <w:tab/>
+            </w:r>
+            <w:r>
+              <w:rPr>
+                <w:noProof/>
+                <w:webHidden/>
+              </w:rPr>
+              <w:fldChar w:fldCharType="begin"/>
+            </w:r>
+            <w:r>
+              <w:rPr>
+                <w:noProof/>
+                <w:webHidden/>
+              </w:rPr>
+              <w:instrText xml:space="preserve"> PAGEREF _Toc95574255 \h </w:instrText>
+            </w:r>
+            <w:r>
+              <w:rPr>
+                <w:noProof/>
+                <w:webHidden/>
+              </w:rPr>
+            </w:r>
+            <w:r>
+              <w:rPr>
+                <w:noProof/>
+                <w:webHidden/>
+              </w:rPr>
+              <w:fldChar w:fldCharType="separate"/>
+            </w:r>
+            <w:r>
+              <w:rPr>
+                <w:noProof/>
+                <w:webHidden/>
+              </w:rPr>
+              <w:t>3</w:t>
+            </w:r>
+            <w:r>
+              <w:rPr>
+                <w:noProof/>
+                <w:webHidden/>
+              </w:rPr>
+              <w:fldChar w:fldCharType="end"/>
+            </w:r>
+          </w:hyperlink>
+        </w:p>
+        <w:p>
+          <w:pPr>
+            <w:pStyle w:val="TOC2"/>
+            <w:tabs>
+              <w:tab w:val="right" w:leader="dot" w:pos="9350"/>
+            </w:tabs>
+            <w:bidi/>
+            <w:rPr>
+              <w:rFonts w:eastAsiaTheme="minorEastAsia"/>
+              <w:noProof/>
+            </w:rPr>
+          </w:pPr>
+          <w:hyperlink w:anchor="_Toc95574256" w:history="1">
+            <w:r>
+              <w:rPr>
+                <w:rStyle w:val="Hyperlink"/>
+                <w:noProof/>
+                <w:rtl/>
+                <w:lang w:bidi="fa-IR"/>
+              </w:rPr>
+              <w:t>2) ‌دانلود درخواست ها</w:t>
+            </w:r>
+            <w:r>
+              <w:rPr>
+                <w:rStyle w:val="Hyperlink"/>
+                <w:rFonts w:hint="cs"/>
+                <w:noProof/>
+                <w:rtl/>
+                <w:lang w:bidi="fa-IR"/>
+              </w:rPr>
+              <w:t>یی</w:t>
+            </w:r>
+            <w:r>
+              <w:rPr>
+                <w:rStyle w:val="Hyperlink"/>
+                <w:noProof/>
+                <w:rtl/>
+                <w:lang w:bidi="fa-IR"/>
+              </w:rPr>
+              <w:t xml:space="preserve"> که قبول شده اند</w:t>
+            </w:r>
+            <w:r>
+              <w:rPr>
+                <w:noProof/>
+                <w:webHidden/>
+              </w:rPr>
+              <w:tab/>
+            </w:r>
+            <w:r>
+              <w:rPr>
+                <w:noProof/>
+                <w:webHidden/>
+              </w:rPr>
+              <w:fldChar w:fldCharType="begin"/>
+            </w:r>
+            <w:r>
+              <w:rPr>
+                <w:noProof/>
+                <w:webHidden/>
+              </w:rPr>
+              <w:instrText xml:space="preserve"> PAGEREF _Toc95574256 \h </w:instrText>
+            </w:r>
+            <w:r>
+              <w:rPr>
+                <w:noProof/>
+                <w:webHidden/>
+              </w:rPr>
+            </w:r>
+            <w:r>
+              <w:rPr>
+                <w:noProof/>
+                <w:webHidden/>
+              </w:rPr>
+              <w:fldChar w:fldCharType="separate"/>
+            </w:r>
+            <w:r>
+              <w:rPr>
+                <w:noProof/>
+                <w:webHidden/>
+              </w:rPr>
+              <w:t>3</w:t>
+            </w:r>
+            <w:r>
+              <w:rPr>
+                <w:noProof/>
+                <w:webHidden/>
+              </w:rPr>
+              <w:fldChar w:fldCharType="end"/>
+            </w:r>
+          </w:hyperlink>
+        </w:p>
+        <w:p>
+          <w:pPr>
+            <w:pStyle w:val="TOC2"/>
+            <w:tabs>
+              <w:tab w:val="right" w:leader="dot" w:pos="9350"/>
+            </w:tabs>
+            <w:bidi/>
+            <w:rPr>
+              <w:rFonts w:eastAsiaTheme="minorEastAsia"/>
+              <w:noProof/>
+            </w:rPr>
+          </w:pPr>
+          <w:hyperlink w:anchor="_Toc95574257" w:history="1">
+            <w:r>
+              <w:rPr>
+                <w:rStyle w:val="Hyperlink"/>
+                <w:noProof/>
+                <w:rtl/>
+                <w:lang w:bidi="fa-IR"/>
+              </w:rPr>
+              <w:t>3) ساختن ل</w:t>
+            </w:r>
+            <w:r>
+              <w:rPr>
+                <w:rStyle w:val="Hyperlink"/>
+                <w:rFonts w:hint="cs"/>
+                <w:noProof/>
+                <w:rtl/>
+                <w:lang w:bidi="fa-IR"/>
+              </w:rPr>
+              <w:t>ی</w:t>
+            </w:r>
+            <w:r>
+              <w:rPr>
+                <w:rStyle w:val="Hyperlink"/>
+                <w:rFonts w:hint="eastAsia"/>
+                <w:noProof/>
+                <w:rtl/>
+                <w:lang w:bidi="fa-IR"/>
+              </w:rPr>
+              <w:t>نک</w:t>
+            </w:r>
+            <w:r>
+              <w:rPr>
+                <w:rStyle w:val="Hyperlink"/>
+                <w:noProof/>
+                <w:rtl/>
+                <w:lang w:bidi="fa-IR"/>
+              </w:rPr>
+              <w:t xml:space="preserve"> دانلود فا</w:t>
+            </w:r>
+            <w:r>
+              <w:rPr>
+                <w:rStyle w:val="Hyperlink"/>
+                <w:rFonts w:hint="cs"/>
+                <w:noProof/>
+                <w:rtl/>
+                <w:lang w:bidi="fa-IR"/>
+              </w:rPr>
+              <w:t>ی</w:t>
+            </w:r>
+            <w:r>
+              <w:rPr>
+                <w:rStyle w:val="Hyperlink"/>
+                <w:rFonts w:hint="eastAsia"/>
+                <w:noProof/>
+                <w:rtl/>
+                <w:lang w:bidi="fa-IR"/>
+              </w:rPr>
+              <w:t>ل</w:t>
+            </w:r>
+            <w:r>
+              <w:rPr>
+                <w:rStyle w:val="Hyperlink"/>
+                <w:noProof/>
+                <w:rtl/>
+                <w:lang w:bidi="fa-IR"/>
+              </w:rPr>
+              <w:t xml:space="preserve"> ها</w:t>
+            </w:r>
+            <w:r>
+              <w:rPr>
+                <w:rStyle w:val="Hyperlink"/>
+                <w:rFonts w:hint="cs"/>
+                <w:noProof/>
+                <w:rtl/>
+                <w:lang w:bidi="fa-IR"/>
+              </w:rPr>
+              <w:t>ی</w:t>
+            </w:r>
+            <w:r>
+              <w:rPr>
+                <w:rStyle w:val="Hyperlink"/>
+                <w:noProof/>
+                <w:rtl/>
+                <w:lang w:bidi="fa-IR"/>
+              </w:rPr>
+              <w:t xml:space="preserve"> اکسل در </w:t>
+            </w:r>
+            <w:r>
+              <w:rPr>
+                <w:rStyle w:val="Hyperlink"/>
+                <w:rFonts w:hint="cs"/>
+                <w:noProof/>
+                <w:rtl/>
+                <w:lang w:bidi="fa-IR"/>
+              </w:rPr>
+              <w:t>ی</w:t>
+            </w:r>
+            <w:r>
+              <w:rPr>
+                <w:rStyle w:val="Hyperlink"/>
+                <w:rFonts w:hint="eastAsia"/>
+                <w:noProof/>
+                <w:rtl/>
+                <w:lang w:bidi="fa-IR"/>
+              </w:rPr>
+              <w:t>ک</w:t>
+            </w:r>
+            <w:r>
+              <w:rPr>
+                <w:rStyle w:val="Hyperlink"/>
+                <w:noProof/>
+                <w:rtl/>
+                <w:lang w:bidi="fa-IR"/>
+              </w:rPr>
+              <w:t xml:space="preserve"> ستون اکسل دانلود شده</w:t>
+            </w:r>
+            <w:r>
+              <w:rPr>
+                <w:noProof/>
+                <w:webHidden/>
+              </w:rPr>
+              <w:tab/>
+            </w:r>
+            <w:r>
+              <w:rPr>
+                <w:noProof/>
+                <w:webHidden/>
+              </w:rPr>
+              <w:fldChar w:fldCharType="begin"/>
+            </w:r>
+            <w:r>
+              <w:rPr>
+                <w:noProof/>
+                <w:webHidden/>
+              </w:rPr>
+              <w:instrText xml:space="preserve"> PAGEREF _Toc95574257 \h </w:instrText>
+            </w:r>
+            <w:r>
+              <w:rPr>
+                <w:noProof/>
+                <w:webHidden/>
+              </w:rPr>
+            </w:r>
+            <w:r>
+              <w:rPr>
+                <w:noProof/>
+                <w:webHidden/>
+              </w:rPr>
+              <w:fldChar w:fldCharType="separate"/>
+            </w:r>
+            <w:r>
+              <w:rPr>
+                <w:noProof/>
+                <w:webHidden/>
+              </w:rPr>
+              <w:t>4</w:t>
+            </w:r>
+            <w:r>
+              <w:rPr>
+                <w:noProof/>
+                <w:webHidden/>
+              </w:rPr>
+              <w:fldChar w:fldCharType="end"/>
+            </w:r>
+          </w:hyperlink>
+        </w:p>
+        <w:p>
+          <w:pPr>
+            <w:pStyle w:val="TOC2"/>
+            <w:tabs>
+              <w:tab w:val="right" w:leader="dot" w:pos="9350"/>
+            </w:tabs>
+            <w:bidi/>
+            <w:rPr>
+              <w:rFonts w:eastAsiaTheme="minorEastAsia"/>
+              <w:noProof/>
+            </w:rPr>
+          </w:pPr>
+          <w:hyperlink w:anchor="_Toc95574258" w:history="1">
+            <w:r>
+              <w:rPr>
+                <w:rStyle w:val="Hyperlink"/>
+                <w:noProof/>
+                <w:rtl/>
+                <w:lang w:bidi="fa-IR"/>
+              </w:rPr>
+              <w:t>4) جا</w:t>
+            </w:r>
+            <w:r>
+              <w:rPr>
+                <w:rStyle w:val="Hyperlink"/>
+                <w:rFonts w:hint="cs"/>
+                <w:noProof/>
+                <w:rtl/>
+                <w:lang w:bidi="fa-IR"/>
+              </w:rPr>
+              <w:t>ی</w:t>
+            </w:r>
+            <w:r>
+              <w:rPr>
+                <w:rStyle w:val="Hyperlink"/>
+                <w:rFonts w:hint="eastAsia"/>
+                <w:noProof/>
+                <w:rtl/>
+                <w:lang w:bidi="fa-IR"/>
+              </w:rPr>
+              <w:t>گذار</w:t>
+            </w:r>
+            <w:r>
+              <w:rPr>
+                <w:rStyle w:val="Hyperlink"/>
+                <w:rFonts w:hint="cs"/>
+                <w:noProof/>
+                <w:rtl/>
+                <w:lang w:bidi="fa-IR"/>
+              </w:rPr>
+              <w:t>ی</w:t>
+            </w:r>
+            <w:r>
+              <w:rPr>
+                <w:rStyle w:val="Hyperlink"/>
+                <w:noProof/>
+                <w:rtl/>
+                <w:lang w:bidi="fa-IR"/>
+              </w:rPr>
+              <w:t xml:space="preserve"> ل</w:t>
+            </w:r>
+            <w:r>
+              <w:rPr>
+                <w:rStyle w:val="Hyperlink"/>
+                <w:rFonts w:hint="cs"/>
+                <w:noProof/>
+                <w:rtl/>
+                <w:lang w:bidi="fa-IR"/>
+              </w:rPr>
+              <w:t>ی</w:t>
+            </w:r>
+            <w:r>
+              <w:rPr>
+                <w:rStyle w:val="Hyperlink"/>
+                <w:rFonts w:hint="eastAsia"/>
+                <w:noProof/>
+                <w:rtl/>
+                <w:lang w:bidi="fa-IR"/>
+              </w:rPr>
+              <w:t>نک</w:t>
+            </w:r>
+            <w:r>
+              <w:rPr>
+                <w:rStyle w:val="Hyperlink"/>
+                <w:noProof/>
+                <w:rtl/>
+                <w:lang w:bidi="fa-IR"/>
+              </w:rPr>
+              <w:t xml:space="preserve"> ها</w:t>
+            </w:r>
+            <w:r>
+              <w:rPr>
+                <w:rStyle w:val="Hyperlink"/>
+                <w:rFonts w:hint="cs"/>
+                <w:noProof/>
+                <w:rtl/>
+                <w:lang w:bidi="fa-IR"/>
+              </w:rPr>
+              <w:t>ی</w:t>
+            </w:r>
+            <w:r>
+              <w:rPr>
+                <w:rStyle w:val="Hyperlink"/>
+                <w:noProof/>
+                <w:rtl/>
+                <w:lang w:bidi="fa-IR"/>
+              </w:rPr>
+              <w:t xml:space="preserve"> دانلود در ف</w:t>
+            </w:r>
+            <w:r>
+              <w:rPr>
+                <w:rStyle w:val="Hyperlink"/>
+                <w:rFonts w:hint="cs"/>
+                <w:noProof/>
+                <w:rtl/>
+                <w:lang w:bidi="fa-IR"/>
+              </w:rPr>
+              <w:t>ی</w:t>
+            </w:r>
+            <w:r>
+              <w:rPr>
+                <w:rStyle w:val="Hyperlink"/>
+                <w:rFonts w:hint="eastAsia"/>
+                <w:noProof/>
+                <w:rtl/>
+                <w:lang w:bidi="fa-IR"/>
+              </w:rPr>
+              <w:t>لد</w:t>
+            </w:r>
+            <w:r>
+              <w:rPr>
+                <w:rStyle w:val="Hyperlink"/>
+                <w:noProof/>
+                <w:rtl/>
+                <w:lang w:bidi="fa-IR"/>
+              </w:rPr>
+              <w:t xml:space="preserve"> مناسب فا</w:t>
+            </w:r>
+            <w:r>
+              <w:rPr>
+                <w:rStyle w:val="Hyperlink"/>
+                <w:rFonts w:hint="cs"/>
+                <w:noProof/>
+                <w:rtl/>
+                <w:lang w:bidi="fa-IR"/>
+              </w:rPr>
+              <w:t>ی</w:t>
+            </w:r>
+            <w:r>
+              <w:rPr>
+                <w:rStyle w:val="Hyperlink"/>
+                <w:rFonts w:hint="eastAsia"/>
+                <w:noProof/>
+                <w:rtl/>
+                <w:lang w:bidi="fa-IR"/>
+              </w:rPr>
+              <w:t>ل</w:t>
+            </w:r>
+            <w:r>
+              <w:rPr>
+                <w:rStyle w:val="Hyperlink"/>
+                <w:noProof/>
+                <w:rtl/>
+                <w:lang w:bidi="fa-IR"/>
+              </w:rPr>
+              <w:t xml:space="preserve"> </w:t>
+            </w:r>
+            <w:r>
+              <w:rPr>
+                <w:rStyle w:val="Hyperlink"/>
+                <w:noProof/>
+                <w:lang w:bidi="fa-IR"/>
+              </w:rPr>
+              <w:t>index.html</w:t>
+            </w:r>
+            <w:r>
+              <w:rPr>
+                <w:rStyle w:val="Hyperlink"/>
+                <w:noProof/>
+                <w:rtl/>
+                <w:lang w:bidi="fa-IR"/>
+              </w:rPr>
+              <w:t xml:space="preserve"> و دانلود فا</w:t>
+            </w:r>
+            <w:r>
+              <w:rPr>
+                <w:rStyle w:val="Hyperlink"/>
+                <w:rFonts w:hint="cs"/>
+                <w:noProof/>
+                <w:rtl/>
+                <w:lang w:bidi="fa-IR"/>
+              </w:rPr>
+              <w:t>ی</w:t>
+            </w:r>
+            <w:r>
+              <w:rPr>
+                <w:rStyle w:val="Hyperlink"/>
+                <w:rFonts w:hint="eastAsia"/>
+                <w:noProof/>
+                <w:rtl/>
+                <w:lang w:bidi="fa-IR"/>
+              </w:rPr>
+              <w:t>ل</w:t>
+            </w:r>
+            <w:r>
+              <w:rPr>
+                <w:rStyle w:val="Hyperlink"/>
+                <w:noProof/>
+                <w:rtl/>
+                <w:lang w:bidi="fa-IR"/>
+              </w:rPr>
+              <w:t xml:space="preserve"> ها</w:t>
+            </w:r>
+            <w:r>
+              <w:rPr>
+                <w:noProof/>
+                <w:webHidden/>
+              </w:rPr>
+              <w:tab/>
+            </w:r>
+            <w:r>
+              <w:rPr>
+                <w:noProof/>
+                <w:webHidden/>
+              </w:rPr>
+              <w:fldChar w:fldCharType="begin"/>
+            </w:r>
+            <w:r>
+              <w:rPr>
+                <w:noProof/>
+                <w:webHidden/>
+              </w:rPr>
+              <w:instrText xml:space="preserve"> PAGEREF _Toc95574258 \h </w:instrText>
+            </w:r>
+            <w:r>
+              <w:rPr>
+                <w:noProof/>
+                <w:webHidden/>
+              </w:rPr>
+            </w:r>
+            <w:r>
+              <w:rPr>
+                <w:noProof/>
+                <w:webHidden/>
+              </w:rPr>
+              <w:fldChar w:fldCharType="separate"/>
+            </w:r>
+            <w:r>
+              <w:rPr>
+                <w:noProof/>
+                <w:webHidden/>
+              </w:rPr>
+              <w:t>4</w:t>
+            </w:r>
+            <w:r>
+              <w:rPr>
+                <w:noProof/>
+                <w:webHidden/>
+              </w:rPr>
+              <w:fldChar w:fldCharType="end"/>
+            </w:r>
+          </w:hyperlink>
+        </w:p>
+        <w:p>
+          <w:pPr>
+            <w:pStyle w:val="TOC2"/>
+            <w:tabs>
+              <w:tab w:val="right" w:leader="dot" w:pos="9350"/>
+            </w:tabs>
+            <w:bidi/>
+            <w:rPr>
+              <w:rFonts w:eastAsiaTheme="minorEastAsia"/>
+              <w:noProof/>
+            </w:rPr>
+          </w:pPr>
+          <w:hyperlink w:anchor="_Toc95574259" w:history="1">
+            <w:r>
+              <w:rPr>
+                <w:rStyle w:val="Hyperlink"/>
+                <w:noProof/>
+                <w:rtl/>
+                <w:lang w:bidi="fa-IR"/>
+              </w:rPr>
+              <w:t>5) انتقال فا</w:t>
+            </w:r>
+            <w:r>
+              <w:rPr>
+                <w:rStyle w:val="Hyperlink"/>
+                <w:rFonts w:hint="cs"/>
+                <w:noProof/>
+                <w:rtl/>
+                <w:lang w:bidi="fa-IR"/>
+              </w:rPr>
+              <w:t>ی</w:t>
+            </w:r>
+            <w:r>
+              <w:rPr>
+                <w:rStyle w:val="Hyperlink"/>
+                <w:rFonts w:hint="eastAsia"/>
+                <w:noProof/>
+                <w:rtl/>
+                <w:lang w:bidi="fa-IR"/>
+              </w:rPr>
+              <w:t>ل</w:t>
+            </w:r>
+            <w:r>
+              <w:rPr>
+                <w:rStyle w:val="Hyperlink"/>
+                <w:noProof/>
+                <w:rtl/>
+                <w:lang w:bidi="fa-IR"/>
+              </w:rPr>
+              <w:t xml:space="preserve"> ها</w:t>
+            </w:r>
+            <w:r>
+              <w:rPr>
+                <w:rStyle w:val="Hyperlink"/>
+                <w:rFonts w:hint="cs"/>
+                <w:noProof/>
+                <w:rtl/>
+                <w:lang w:bidi="fa-IR"/>
+              </w:rPr>
+              <w:t>ی</w:t>
+            </w:r>
+            <w:r>
+              <w:rPr>
+                <w:rStyle w:val="Hyperlink"/>
+                <w:noProof/>
+                <w:rtl/>
+                <w:lang w:bidi="fa-IR"/>
+              </w:rPr>
+              <w:t xml:space="preserve"> دانلود شده به پوشه </w:t>
+            </w:r>
+            <w:r>
+              <w:rPr>
+                <w:rStyle w:val="Hyperlink"/>
+                <w:noProof/>
+                <w:lang w:bidi="fa-IR"/>
+              </w:rPr>
+              <w:t>data-import</w:t>
+            </w:r>
+            <w:r>
+              <w:rPr>
+                <w:noProof/>
+                <w:webHidden/>
+              </w:rPr>
+              <w:tab/>
+            </w:r>
+            <w:r>
+              <w:rPr>
+                <w:noProof/>
+                <w:webHidden/>
+              </w:rPr>
+              <w:fldChar w:fldCharType="begin"/>
+            </w:r>
+            <w:r>
+              <w:rPr>
+                <w:noProof/>
+                <w:webHidden/>
+              </w:rPr>
+              <w:instrText xml:space="preserve"> PAGEREF _Toc95574259 \h </w:instrText>
+            </w:r>
+            <w:r>
+              <w:rPr>
+                <w:noProof/>
+                <w:webHidden/>
+              </w:rPr>
+            </w:r>
+            <w:r>
+              <w:rPr>
+                <w:noProof/>
+                <w:webHidden/>
+              </w:rPr>
+              <w:fldChar w:fldCharType="separate"/>
+            </w:r>
+            <w:r>
+              <w:rPr>
+                <w:noProof/>
+                <w:webHidden/>
+              </w:rPr>
+              <w:t>5</w:t>
+            </w:r>
+            <w:r>
+              <w:rPr>
+                <w:noProof/>
+                <w:webHidden/>
+              </w:rPr>
+              <w:fldChar w:fldCharType="end"/>
+            </w:r>
+          </w:hyperlink>
+        </w:p>
+        <w:p>
+          <w:pPr>
+            <w:pStyle w:val="TOC2"/>
+            <w:tabs>
+              <w:tab w:val="right" w:leader="dot" w:pos="9350"/>
+            </w:tabs>
+            <w:bidi/>
+            <w:rPr>
+              <w:rFonts w:eastAsiaTheme="minorEastAsia"/>
+              <w:noProof/>
+            </w:rPr>
+          </w:pPr>
+          <w:hyperlink w:anchor="_Toc95574260" w:history="1">
+            <w:r>
+              <w:rPr>
+                <w:rStyle w:val="Hyperlink"/>
+                <w:noProof/>
+                <w:rtl/>
+                <w:lang w:bidi="fa-IR"/>
+              </w:rPr>
+              <w:t xml:space="preserve">6) نصب </w:t>
+            </w:r>
+            <w:r>
+              <w:rPr>
+                <w:rStyle w:val="Hyperlink"/>
+                <w:noProof/>
+                <w:lang w:bidi="fa-IR"/>
+              </w:rPr>
+              <w:t>nodejs</w:t>
+            </w:r>
+            <w:r>
+              <w:rPr>
+                <w:noProof/>
+                <w:webHidden/>
+              </w:rPr>
+              <w:tab/>
+            </w:r>
+            <w:r>
+              <w:rPr>
+                <w:noProof/>
+                <w:webHidden/>
+              </w:rPr>
+              <w:fldChar w:fldCharType="begin"/>
+            </w:r>
+            <w:r>
+              <w:rPr>
+                <w:noProof/>
+                <w:webHidden/>
+              </w:rPr>
+              <w:instrText xml:space="preserve"> PAGEREF _Toc95574260 \h </w:instrText>
+            </w:r>
+            <w:r>
+              <w:rPr>
+                <w:noProof/>
+                <w:webHidden/>
+              </w:rPr>
+            </w:r>
+            <w:r>
+              <w:rPr>
+                <w:noProof/>
+                <w:webHidden/>
+              </w:rPr>
+              <w:fldChar w:fldCharType="separate"/>
+            </w:r>
+            <w:r>
+              <w:rPr>
+                <w:noProof/>
+                <w:webHidden/>
+              </w:rPr>
+              <w:t>5</w:t>
+            </w:r>
+            <w:r>
+              <w:rPr>
+                <w:noProof/>
+                <w:webHidden/>
+              </w:rPr>
+              <w:fldChar w:fldCharType="end"/>
+            </w:r>
+          </w:hyperlink>
+        </w:p>
+        <w:p>
+          <w:pPr>
+            <w:pStyle w:val="TOC2"/>
+            <w:tabs>
+              <w:tab w:val="right" w:leader="dot" w:pos="9350"/>
+            </w:tabs>
+            <w:bidi/>
+            <w:rPr>
+              <w:rFonts w:eastAsiaTheme="minorEastAsia"/>
+              <w:noProof/>
+            </w:rPr>
+          </w:pPr>
+          <w:hyperlink w:anchor="_Toc95574261" w:history="1">
+            <w:r>
+              <w:rPr>
+                <w:rStyle w:val="Hyperlink"/>
+                <w:noProof/>
+                <w:rtl/>
+                <w:lang w:bidi="fa-IR"/>
+              </w:rPr>
+              <w:t>7) باز کردن مس</w:t>
+            </w:r>
+            <w:r>
+              <w:rPr>
+                <w:rStyle w:val="Hyperlink"/>
+                <w:rFonts w:hint="cs"/>
+                <w:noProof/>
+                <w:rtl/>
+                <w:lang w:bidi="fa-IR"/>
+              </w:rPr>
+              <w:t>ی</w:t>
+            </w:r>
+            <w:r>
+              <w:rPr>
+                <w:rStyle w:val="Hyperlink"/>
+                <w:rFonts w:hint="eastAsia"/>
+                <w:noProof/>
+                <w:rtl/>
+                <w:lang w:bidi="fa-IR"/>
+              </w:rPr>
+              <w:t>ر</w:t>
+            </w:r>
+            <w:r>
+              <w:rPr>
+                <w:rStyle w:val="Hyperlink"/>
+                <w:noProof/>
+                <w:rtl/>
+                <w:lang w:bidi="fa-IR"/>
+              </w:rPr>
+              <w:t xml:space="preserve"> پوشه با خط فرمان</w:t>
+            </w:r>
+            <w:r>
+              <w:rPr>
+                <w:noProof/>
+                <w:webHidden/>
+              </w:rPr>
+              <w:tab/>
+            </w:r>
+            <w:r>
+              <w:rPr>
+                <w:noProof/>
+                <w:webHidden/>
+              </w:rPr>
+              <w:fldChar w:fldCharType="begin"/>
+            </w:r>
+            <w:r>
+              <w:rPr>
+                <w:noProof/>
+                <w:webHidden/>
+              </w:rPr>
+              <w:instrText xml:space="preserve"> PAGEREF _Toc95574261 \h </w:instrText>
+            </w:r>
+            <w:r>
+              <w:rPr>
+                <w:noProof/>
+                <w:webHidden/>
+              </w:rPr>
+            </w:r>
+            <w:r>
+              <w:rPr>
+                <w:noProof/>
+                <w:webHidden/>
+              </w:rPr>
+              <w:fldChar w:fldCharType="separate"/>
+            </w:r>
+            <w:r>
+              <w:rPr>
+                <w:noProof/>
+                <w:webHidden/>
+              </w:rPr>
+              <w:t>6</w:t>
+            </w:r>
+            <w:r>
+              <w:rPr>
+                <w:noProof/>
+                <w:webHidden/>
+              </w:rPr>
+              <w:fldChar w:fldCharType="end"/>
+            </w:r>
+          </w:hyperlink>
+        </w:p>
+        <w:p>
+          <w:pPr>
+            <w:pStyle w:val="TOC2"/>
+            <w:tabs>
+              <w:tab w:val="right" w:leader="dot" w:pos="9350"/>
+            </w:tabs>
+            <w:bidi/>
+            <w:rPr>
+              <w:rFonts w:eastAsiaTheme="minorEastAsia"/>
+              <w:noProof/>
+            </w:rPr>
+          </w:pPr>
+          <w:hyperlink w:anchor="_Toc95574262" w:history="1">
+            <w:r>
+              <w:rPr>
+                <w:rStyle w:val="Hyperlink"/>
+                <w:noProof/>
+                <w:rtl/>
+                <w:lang w:bidi="fa-IR"/>
+              </w:rPr>
+              <w:t>8) اجرا</w:t>
+            </w:r>
+            <w:r>
+              <w:rPr>
+                <w:rStyle w:val="Hyperlink"/>
+                <w:rFonts w:hint="cs"/>
+                <w:noProof/>
+                <w:rtl/>
+                <w:lang w:bidi="fa-IR"/>
+              </w:rPr>
+              <w:t>ی</w:t>
+            </w:r>
+            <w:r>
+              <w:rPr>
+                <w:rStyle w:val="Hyperlink"/>
+                <w:noProof/>
+                <w:rtl/>
+                <w:lang w:bidi="fa-IR"/>
+              </w:rPr>
+              <w:t xml:space="preserve"> برنامه</w:t>
+            </w:r>
+            <w:r>
+              <w:rPr>
+                <w:noProof/>
+                <w:webHidden/>
+              </w:rPr>
+              <w:tab/>
+            </w:r>
+            <w:r>
+              <w:rPr>
+                <w:noProof/>
+                <w:webHidden/>
+              </w:rPr>
+              <w:fldChar w:fldCharType="begin"/>
+            </w:r>
+            <w:r>
+              <w:rPr>
+                <w:noProof/>
+                <w:webHidden/>
+              </w:rPr>
+              <w:instrText xml:space="preserve"> PAGEREF _Toc95574262 \h </w:instrText>
+            </w:r>
+            <w:r>
+              <w:rPr>
+                <w:noProof/>
+                <w:webHidden/>
+              </w:rPr>
+            </w:r>
+            <w:r>
+              <w:rPr>
+                <w:noProof/>
+                <w:webHidden/>
+              </w:rPr>
+              <w:fldChar w:fldCharType="separate"/>
+            </w:r>
+            <w:r>
+              <w:rPr>
+                <w:noProof/>
+                <w:webHidden/>
+              </w:rPr>
+              <w:t>6</w:t>
+            </w:r>
+            <w:r>
+              <w:rPr>
+                <w:noProof/>
+                <w:webHidden/>
+              </w:rPr>
+              <w:fldChar w:fldCharType="end"/>
+            </w:r>
+          </w:hyperlink>
+        </w:p>
+        <w:p>
+          <w:pPr>
+            <w:pStyle w:val="TOC2"/>
+            <w:tabs>
+              <w:tab w:val="right" w:leader="dot" w:pos="9350"/>
+            </w:tabs>
+            <w:bidi/>
+            <w:rPr>
+              <w:rFonts w:eastAsiaTheme="minorEastAsia"/>
+              <w:noProof/>
+            </w:rPr>
+          </w:pPr>
+          <w:hyperlink w:anchor="_Toc95574263" w:history="1">
+            <w:r>
+              <w:rPr>
+                <w:rStyle w:val="Hyperlink"/>
+                <w:noProof/>
+                <w:rtl/>
+                <w:lang w:bidi="fa-IR"/>
+              </w:rPr>
+              <w:t>9) باز کردن فا</w:t>
+            </w:r>
+            <w:r>
+              <w:rPr>
+                <w:rStyle w:val="Hyperlink"/>
+                <w:rFonts w:hint="cs"/>
+                <w:noProof/>
+                <w:rtl/>
+                <w:lang w:bidi="fa-IR"/>
+              </w:rPr>
+              <w:t>ی</w:t>
+            </w:r>
+            <w:r>
+              <w:rPr>
+                <w:rStyle w:val="Hyperlink"/>
+                <w:rFonts w:hint="eastAsia"/>
+                <w:noProof/>
+                <w:rtl/>
+                <w:lang w:bidi="fa-IR"/>
+              </w:rPr>
+              <w:t>ل</w:t>
+            </w:r>
+            <w:r>
+              <w:rPr>
+                <w:rStyle w:val="Hyperlink"/>
+                <w:noProof/>
+                <w:rtl/>
+                <w:lang w:bidi="fa-IR"/>
+              </w:rPr>
+              <w:t xml:space="preserve"> خروج</w:t>
+            </w:r>
+            <w:r>
+              <w:rPr>
+                <w:rStyle w:val="Hyperlink"/>
+                <w:rFonts w:hint="cs"/>
+                <w:noProof/>
+                <w:rtl/>
+                <w:lang w:bidi="fa-IR"/>
+              </w:rPr>
+              <w:t>ی</w:t>
+            </w:r>
+            <w:r>
+              <w:rPr>
+                <w:rStyle w:val="Hyperlink"/>
+                <w:noProof/>
+                <w:rtl/>
+                <w:lang w:bidi="fa-IR"/>
+              </w:rPr>
+              <w:t xml:space="preserve"> و بررس</w:t>
+            </w:r>
+            <w:r>
+              <w:rPr>
+                <w:rStyle w:val="Hyperlink"/>
+                <w:rFonts w:hint="cs"/>
+                <w:noProof/>
+                <w:rtl/>
+                <w:lang w:bidi="fa-IR"/>
+              </w:rPr>
+              <w:t>ی</w:t>
+            </w:r>
+            <w:r>
+              <w:rPr>
+                <w:rStyle w:val="Hyperlink"/>
+                <w:noProof/>
+                <w:rtl/>
+                <w:lang w:bidi="fa-IR"/>
+              </w:rPr>
+              <w:t xml:space="preserve"> ف</w:t>
+            </w:r>
+            <w:r>
+              <w:rPr>
+                <w:rStyle w:val="Hyperlink"/>
+                <w:rFonts w:hint="cs"/>
+                <w:noProof/>
+                <w:rtl/>
+                <w:lang w:bidi="fa-IR"/>
+              </w:rPr>
+              <w:t>ی</w:t>
+            </w:r>
+            <w:r>
+              <w:rPr>
+                <w:rStyle w:val="Hyperlink"/>
+                <w:rFonts w:hint="eastAsia"/>
+                <w:noProof/>
+                <w:rtl/>
+                <w:lang w:bidi="fa-IR"/>
+              </w:rPr>
+              <w:t>لد</w:t>
+            </w:r>
+            <w:r>
+              <w:rPr>
+                <w:rStyle w:val="Hyperlink"/>
+                <w:noProof/>
+                <w:rtl/>
+                <w:lang w:bidi="fa-IR"/>
+              </w:rPr>
+              <w:t xml:space="preserve"> ها</w:t>
+            </w:r>
+            <w:r>
+              <w:rPr>
+                <w:noProof/>
+                <w:webHidden/>
+              </w:rPr>
+              <w:tab/>
+            </w:r>
+            <w:r>
+              <w:rPr>
+                <w:noProof/>
+                <w:webHidden/>
+              </w:rPr>
+              <w:fldChar w:fldCharType="begin"/>
+            </w:r>
+            <w:r>
+              <w:rPr>
+                <w:noProof/>
+                <w:webHidden/>
+              </w:rPr>
+              <w:instrText xml:space="preserve"> PAGEREF _Toc95574263 \h </w:instrText>
+            </w:r>
+            <w:r>
+              <w:rPr>
+                <w:noProof/>
+                <w:webHidden/>
+              </w:rPr>
+            </w:r>
+            <w:r>
+              <w:rPr>
+                <w:noProof/>
+                <w:webHidden/>
+              </w:rPr>
+              <w:fldChar w:fldCharType="separate"/>
+            </w:r>
+            <w:r>
+              <w:rPr>
+                <w:noProof/>
+                <w:webHidden/>
+              </w:rPr>
+              <w:t>6</w:t>
+            </w:r>
+            <w:r>
+              <w:rPr>
+                <w:noProof/>
+                <w:webHidden/>
+              </w:rPr>
+              <w:fldChar w:fldCharType="end"/>
+            </w:r>
+          </w:hyperlink>
+        </w:p>
+        <w:p>
+          <w:pPr>
+            <w:pStyle w:val="TOC1"/>
+            <w:tabs>
+              <w:tab w:val="right" w:leader="dot" w:pos="9350"/>
+            </w:tabs>
+            <w:bidi/>
+            <w:rPr>
+              <w:rFonts w:eastAsiaTheme="minorEastAsia"/>
+              <w:noProof/>
+            </w:rPr>
+          </w:pPr>
+          <w:hyperlink w:anchor="_Toc95574264" w:history="1">
+            <w:r>
+              <w:rPr>
+                <w:rStyle w:val="Hyperlink"/>
+                <w:noProof/>
+                <w:rtl/>
+                <w:lang w:bidi="fa-IR"/>
+              </w:rPr>
+              <w:t>اطلاعات تماس</w:t>
+            </w:r>
+            <w:r>
+              <w:rPr>
+                <w:noProof/>
+                <w:webHidden/>
+              </w:rPr>
+              <w:tab/>
+            </w:r>
+            <w:r>
+              <w:rPr>
+                <w:noProof/>
+                <w:webHidden/>
+              </w:rPr>
+              <w:fldChar w:fldCharType="begin"/>
+            </w:r>
+            <w:r>
+              <w:rPr>
+                <w:noProof/>
+                <w:webHidden/>
+              </w:rPr>
+              <w:instrText xml:space="preserve"> PAGEREF _Toc95574264 \h </w:instrText>
+            </w:r>
+            <w:r>
+              <w:rPr>
+                <w:noProof/>
+                <w:webHidden/>
+              </w:rPr>
+            </w:r>
+            <w:r>
+              <w:rPr>
+                <w:noProof/>
+                <w:webHidden/>
+              </w:rPr>
+              <w:fldChar w:fldCharType="separate"/>
+            </w:r>
+            <w:r>
+              <w:rPr>
+                <w:noProof/>
+                <w:webHidden/>
+              </w:rPr>
+              <w:t>8</w:t>
+            </w:r>
+            <w:r>
+              <w:rPr>
+                <w:noProof/>
+                <w:webHidden/>
+              </w:rPr>
+              <w:fldChar w:fldCharType="end"/>
+            </w:r>
+          </w:hyperlink>
+        </w:p>
+        <w:p>
+          <w:pPr>
+            <w:bidi/>
+          </w:pPr>
+          <w:r>
+            <w:rPr>
+              <w:b/>
+              <w:bCs/>
+              <w:noProof/>
+            </w:rPr>
+            <w:fldChar w:fldCharType="end"/>
+          </w:r>
+        </w:p>
+      </w:sdtContent>
+    </w:sdt>
+    <w:p>
+      <w:pPr>
+        <w:bidi/>
+        <w:rPr>
+          <w:rtl/>
+          <w:lang w:bidi="fa-IR"/>
+        </w:rPr>
+      </w:pPr>
+    </w:p>
+    <w:p>
+      <w:pPr>
+        <w:bidi/>
+        <w:rPr>
+          <w:rtl/>
+          <w:lang w:bidi="fa-IR"/>
+        </w:rPr>
+      </w:pPr>
+    </w:p>
+    <w:p>
+      <w:pPr>
+        <w:rPr>
+          <w:rtl/>
+          <w:lang w:bidi="fa-IR"/>
+        </w:rPr>
+      </w:pPr>
+      <w:r>
+        <w:rPr>
+          <w:rtl/>
+          <w:lang w:bidi="fa-IR"/>
+        </w:rPr>
+        <w:br w:type="page"/>
+      </w:r>
+    </w:p>
+    <w:p>
+      <w:pPr>
+        <w:pStyle w:val="Heading1"/>
+        <w:bidi/>
+        <w:rPr>
+          <w:rFonts w:hint="cs"/>
+          <w:lang w:bidi="fa-IR"/>
+        </w:rPr>
+      </w:pPr>
+      <w:bookmarkStart w:id="0" w:name="_Toc95574254"/>
+      <w:r>
+        <w:rPr>
+          <w:rFonts w:hint="cs"/>
+          <w:rtl/>
+          <w:lang w:bidi="fa-IR"/>
+        </w:rPr>
+        <w:lastRenderedPageBreak/>
+        <w:t>راهنمای قدم به قدم</w:t>
+      </w:r>
+      <w:bookmarkEnd w:id="0"/>
+    </w:p>
+    <w:p>
+      <w:pPr>
         <w:bidi/>
         <w:rPr>
           <w:lang w:bidi="fa-IR"/>
@@ -274,6 +1753,7 @@
           <w:lang w:bidi="fa-IR"/>
         </w:rPr>
       </w:pPr>
+      <w:bookmarkStart w:id="1" w:name="_Toc95574255"/>
       <w:r>
         <w:rPr>
           <w:rFonts w:hint="cs"/>
@@ -282,6 +1762,7 @@
         </w:rPr>
         <w:t>1) دانلود پوشه نرم افزار</w:t>
       </w:r>
+      <w:bookmarkEnd w:id="1"/>
     </w:p>
     <w:p>
       <w:pPr>
@@ -338,16 +1819,7 @@
           <w:rtl/>
           <w:lang w:bidi="fa-IR"/>
         </w:rPr>
-        <w:t xml:space="preserve"> که نسخه سمت سرور آن است نوشته شده است. برای استفاده از این نرم افزار نیازی نیست که هیچ مهارت برنامه نویسی بلد باشید. چون </w:t>
-      </w:r>
-      <w:r>
-        <w:rPr>
-          <w:rFonts w:hint="cs"/>
-          <w:rtl/>
-          <w:lang w:bidi="fa-IR"/>
-        </w:rPr>
-        <w:lastRenderedPageBreak/>
-        <w:t xml:space="preserve">در این فایل، همه مراحل انجام کار را توضیح داده ایم و به همین دلیل است که نیازی نیست شما برنامه نویسی بلد باشید. اما این برنامه ممکن است کمی پیچیده باشد، برای همین از شما معذرت می خواهیم. با این حال، این برنامه بسیار به شما در روند خروجی گرفتن از داده های اکسل کمک خواهد کرد. </w:t>
+        <w:t xml:space="preserve"> که نسخه سمت سرور آن است نوشته شده است. برای استفاده از این نرم افزار نیازی نیست که هیچ مهارت برنامه نویسی بلد باشید. چون در این فایل، همه مراحل انجام کار را توضیح داده ایم و به همین دلیل است که نیازی نیست شما برنامه نویسی بلد باشید. اما این برنامه ممکن است کمی پیچیده باشد، برای همین از شما معذرت می خواهیم. با این حال، این برنامه بسیار به شما در روند خروجی گرفتن از داده های اکسل کمک خواهد کرد. </w:t>
       </w:r>
     </w:p>
     <w:p>
@@ -378,11 +1850,25 @@
     </w:p>
     <w:p>
       <w:pPr>
-        <w:bidi/>
-        <w:rPr>
-          <w:lang w:bidi="fa-IR"/>
-        </w:rPr>
-      </w:pPr>
+        <w:rPr>
+          <w:lang w:bidi="fa-IR"/>
+        </w:rPr>
+      </w:pPr>
+      <w:hyperlink r:id="rId6" w:history="1">
+        <w:r>
+          <w:rPr>
+            <w:rStyle w:val="Hyperlink"/>
+            <w:lang w:bidi="fa-IR"/>
+          </w:rPr>
+          <w:t>https://zachshirow.notion.site/752fa00ce3b548b09b4e90fe29fa15d4</w:t>
+        </w:r>
+      </w:hyperlink>
+      <w:r>
+        <w:rPr>
+          <w:lang w:bidi="fa-IR"/>
+        </w:rPr>
+        <w:t xml:space="preserve"> </w:t>
+      </w:r>
     </w:p>
     <w:p>
       <w:pPr>
@@ -404,12 +1890,11 @@
     <w:p>
       <w:pPr>
         <w:rPr>
-          <w:rFonts w:hint="cs"/>
-          <w:rtl/>
-          <w:lang w:bidi="fa-IR"/>
-        </w:rPr>
-      </w:pPr>
-      <w:hyperlink r:id="rId5" w:history="1">
+          <w:rtl/>
+          <w:lang w:bidi="fa-IR"/>
+        </w:rPr>
+      </w:pPr>
+      <w:hyperlink r:id="rId7" w:history="1">
         <w:r>
           <w:rPr>
             <w:rStyle w:val="Hyperlink"/>
@@ -443,6 +1928,7 @@
           <w:lang w:bidi="fa-IR"/>
         </w:rPr>
       </w:pPr>
+      <w:bookmarkStart w:id="2" w:name="_Toc95574256"/>
       <w:r>
         <w:rPr>
           <w:rFonts w:hint="cs"/>
@@ -459,6 +1945,7 @@
         </w:rPr>
         <w:t>) ‌دانلود درخواست هایی که قبول شده اند</w:t>
       </w:r>
+      <w:bookmarkEnd w:id="2"/>
     </w:p>
     <w:p>
       <w:pPr>
@@ -499,7 +1986,7 @@
         </w:rPr>
         <w:t xml:space="preserve">شما در این قسمت باید با </w:t>
       </w:r>
-      <w:hyperlink r:id="rId6" w:history="1">
+      <w:hyperlink r:id="rId8" w:history="1">
         <w:r>
           <w:rPr>
             <w:rStyle w:val="Hyperlink"/>
@@ -611,6 +2098,7 @@
           <w:lang w:bidi="fa-IR"/>
         </w:rPr>
       </w:pPr>
+      <w:bookmarkStart w:id="3" w:name="_Toc95574257"/>
       <w:r>
         <w:rPr>
           <w:rFonts w:hint="cs"/>
@@ -627,6 +2115,7 @@
         </w:rPr>
         <w:t>) ساختن لینک دانلود فایل های اکسل در یک ستون اکسل دانلود شده</w:t>
       </w:r>
+      <w:bookmarkEnd w:id="3"/>
     </w:p>
     <w:p>
       <w:pPr>
@@ -761,7 +2250,6 @@
           <w:rtl/>
           <w:lang w:bidi="fa-IR"/>
         </w:rPr>
-        <w:lastRenderedPageBreak/>
         <w:t xml:space="preserve">فرمول بالا را در تمامی سلول های در دسترس بعدی جای گذاری کنید. </w:t>
       </w:r>
     </w:p>
@@ -804,6 +2292,7 @@
           <w:lang w:bidi="fa-IR"/>
         </w:rPr>
       </w:pPr>
+      <w:bookmarkStart w:id="4" w:name="_Toc95574258"/>
       <w:r>
         <w:rPr>
           <w:rFonts w:hint="cs"/>
@@ -834,6 +2323,7 @@
         </w:rPr>
         <w:t xml:space="preserve"> و دانلود فایل ها</w:t>
       </w:r>
+      <w:bookmarkEnd w:id="4"/>
     </w:p>
     <w:p>
       <w:pPr>
@@ -1105,12 +2595,14 @@
           <w:lang w:bidi="fa-IR"/>
         </w:rPr>
       </w:pPr>
-      <w:r>
-        <w:rPr>
-          <w:rFonts w:hint="cs"/>
-          <w:rtl/>
-          <w:lang w:bidi="fa-IR"/>
-        </w:rPr>
+      <w:bookmarkStart w:id="5" w:name="_Toc95574259"/>
+      <w:r>
+        <w:rPr>
+          <w:rFonts w:hint="cs"/>
+          <w:rtl/>
+          <w:lang w:bidi="fa-IR"/>
+        </w:rPr>
+        <w:lastRenderedPageBreak/>
         <w:t>5</w:t>
       </w:r>
       <w:r>
@@ -1127,6 +2619,7 @@
         </w:rPr>
         <w:t>data-import</w:t>
       </w:r>
+      <w:bookmarkEnd w:id="5"/>
     </w:p>
     <w:p>
       <w:pPr>
@@ -1176,13 +2669,13 @@
           <w:lang w:bidi="fa-IR"/>
         </w:rPr>
       </w:pPr>
-      <w:r>
-        <w:rPr>
-          <w:rFonts w:hint="cs"/>
-          <w:rtl/>
-          <w:lang w:bidi="fa-IR"/>
-        </w:rPr>
-        <w:lastRenderedPageBreak/>
+      <w:bookmarkStart w:id="6" w:name="_Toc95574260"/>
+      <w:r>
+        <w:rPr>
+          <w:rFonts w:hint="cs"/>
+          <w:rtl/>
+          <w:lang w:bidi="fa-IR"/>
+        </w:rPr>
         <w:t>6</w:t>
       </w:r>
       <w:r>
@@ -1199,6 +2692,7 @@
         </w:rPr>
         <w:t>nodejs</w:t>
       </w:r>
+      <w:bookmarkEnd w:id="6"/>
     </w:p>
     <w:p>
       <w:pPr>
@@ -1274,7 +2768,7 @@
           <w:lang w:bidi="fa-IR"/>
         </w:rPr>
       </w:pPr>
-      <w:hyperlink r:id="rId7" w:history="1">
+      <w:hyperlink r:id="rId9" w:history="1">
         <w:r>
           <w:rPr>
             <w:rStyle w:val="Hyperlink"/>
@@ -1331,7 +2825,7 @@
                     <pic:cNvPicPr/>
                   </pic:nvPicPr>
                   <pic:blipFill>
-                    <a:blip r:embed="rId8"/>
+                    <a:blip r:embed="rId10"/>
                     <a:stretch>
                       <a:fillRect/>
                     </a:stretch>
@@ -1507,6 +3001,7 @@
           <w:lang w:bidi="fa-IR"/>
         </w:rPr>
       </w:pPr>
+      <w:bookmarkStart w:id="7" w:name="_Toc95574261"/>
       <w:r>
         <w:rPr>
           <w:rFonts w:hint="cs"/>
@@ -1523,6 +3018,7 @@
         </w:rPr>
         <w:t>) باز کردن مسیر پوشه با خط فرمان</w:t>
       </w:r>
+      <w:bookmarkEnd w:id="7"/>
     </w:p>
     <w:p>
       <w:pPr>
@@ -1560,16 +3056,7 @@
           <w:rtl/>
           <w:lang w:bidi="fa-IR"/>
         </w:rPr>
-        <w:t xml:space="preserve"> را </w:t>
-      </w:r>
-      <w:r>
-        <w:rPr>
-          <w:rFonts w:hint="cs"/>
-          <w:rtl/>
-          <w:lang w:bidi="fa-IR"/>
-        </w:rPr>
-        <w:lastRenderedPageBreak/>
-        <w:t xml:space="preserve">جستجو کنید. پس از آن خط فرمانتان اجرا خواهد شد. سپس برای اینکه بتوانید پوشه برنامه را با خط فرمان باز کنید، فرمان زیر را در خط فرمان بنویسید و در قسمت آدرس، آدرسی که کپی کرده اید را جای گذاری کنید. </w:t>
+        <w:t xml:space="preserve"> را جستجو کنید. پس از آن خط فرمانتان اجرا خواهد شد. سپس برای اینکه بتوانید پوشه برنامه را با خط فرمان باز کنید، فرمان زیر را در خط فرمان بنویسید و در قسمت آدرس، آدرسی که کپی کرده اید را جای گذاری کنید. </w:t>
       </w:r>
     </w:p>
     <w:p>
@@ -1652,9 +3139,6 @@
     <w:p>
       <w:pPr>
         <w:pStyle w:val="Quote"/>
-        <w:rPr>
-          <w:rFonts w:hint="cs"/>
-        </w:rPr>
       </w:pPr>
       <w:r>
         <w:t>npm install</w:t>
@@ -1678,6 +3162,7 @@
           <w:lang w:bidi="fa-IR"/>
         </w:rPr>
       </w:pPr>
+      <w:bookmarkStart w:id="8" w:name="_Toc95574262"/>
       <w:r>
         <w:rPr>
           <w:rFonts w:hint="cs"/>
@@ -1694,6 +3179,7 @@
         </w:rPr>
         <w:t>) اجرای برنامه</w:t>
       </w:r>
+      <w:bookmarkEnd w:id="8"/>
     </w:p>
     <w:p>
       <w:pPr>
@@ -1738,6 +3224,7 @@
           <w:lang w:bidi="fa-IR"/>
         </w:rPr>
       </w:pPr>
+      <w:bookmarkStart w:id="9" w:name="_Toc95574263"/>
       <w:r>
         <w:rPr>
           <w:rFonts w:hint="cs"/>
@@ -1754,6 +3241,7 @@
         </w:rPr>
         <w:t>) باز کردن فایل خروجی و بررسی فیلد ها</w:t>
       </w:r>
+      <w:bookmarkEnd w:id="9"/>
     </w:p>
     <w:p>
       <w:pPr>
@@ -1918,6 +3406,7 @@
         <w:rPr>
           <w:lang w:bidi="fa-IR"/>
         </w:rPr>
+        <w:lastRenderedPageBreak/>
         <w:t>nationality1</w:t>
       </w:r>
     </w:p>
@@ -2008,7 +3497,6 @@
         <w:rPr>
           <w:lang w:bidi="fa-IR"/>
         </w:rPr>
-        <w:lastRenderedPageBreak/>
         <w:t>addressLine3</w:t>
       </w:r>
     </w:p>
@@ -2293,6 +3781,161 @@
         </w:rPr>
         <w:t xml:space="preserve"> دریافت کنید.  </w:t>
       </w:r>
+    </w:p>
+    <w:p>
+      <w:pPr>
+        <w:rPr>
+          <w:rtl/>
+          <w:lang w:bidi="fa-IR"/>
+        </w:rPr>
+      </w:pPr>
+      <w:r>
+        <w:rPr>
+          <w:rtl/>
+          <w:lang w:bidi="fa-IR"/>
+        </w:rPr>
+        <w:br w:type="page"/>
+      </w:r>
+    </w:p>
+    <w:p>
+      <w:pPr>
+        <w:pStyle w:val="Heading1"/>
+        <w:bidi/>
+        <w:rPr>
+          <w:rtl/>
+          <w:lang w:bidi="fa-IR"/>
+        </w:rPr>
+      </w:pPr>
+      <w:bookmarkStart w:id="10" w:name="_Toc95574264"/>
+      <w:r>
+        <w:rPr>
+          <w:rFonts w:hint="cs"/>
+          <w:rtl/>
+          <w:lang w:bidi="fa-IR"/>
+        </w:rPr>
+        <w:lastRenderedPageBreak/>
+        <w:t>اطلاعات تماس</w:t>
+      </w:r>
+      <w:bookmarkEnd w:id="10"/>
+    </w:p>
+    <w:p>
+      <w:pPr>
+        <w:bidi/>
+        <w:rPr>
+          <w:rtl/>
+          <w:lang w:bidi="fa-IR"/>
+        </w:rPr>
+      </w:pPr>
+      <w:r>
+        <w:rPr>
+          <w:noProof/>
+          <w:lang w:bidi="fa-IR"/>
+        </w:rPr>
+        <w:drawing>
+          <wp:inline distT="0" distB="0" distL="0" distR="0" wp14:anchorId="76AE9C2E" wp14:editId="23AA82FB">
+            <wp:extent cx="914400" cy="914400"/>
+            <wp:effectExtent l="0" t="0" r="0" b="0"/>
+            <wp:docPr id="2" name="Picture 2"/>
+            <wp:cNvGraphicFramePr>
+              <a:graphicFrameLocks xmlns:a="http://schemas.openxmlformats.org/drawingml/2006/main" noChangeAspect="1"/>
+            </wp:cNvGraphicFramePr>
+            <a:graphic xmlns:a="http://schemas.openxmlformats.org/drawingml/2006/main">
+              <a:graphicData uri="http://schemas.openxmlformats.org/drawingml/2006/picture">
+                <pic:pic xmlns:pic="http://schemas.openxmlformats.org/drawingml/2006/picture">
+                  <pic:nvPicPr>
+                    <pic:cNvPr id="0" name="Picture 1"/>
+                    <pic:cNvPicPr>
+                      <a:picLocks noChangeAspect="1" noChangeArrowheads="1"/>
+                    </pic:cNvPicPr>
+                  </pic:nvPicPr>
+                  <pic:blipFill>
+                    <a:blip r:embed="rId11" cstate="print">
+                      <a:extLst>
+                        <a:ext uri="{28A0092B-C50C-407E-A947-70E740481C1C}">
+                          <a14:useLocalDpi xmlns:a14="http://schemas.microsoft.com/office/drawing/2010/main" val="0"/>
+                        </a:ext>
+                      </a:extLst>
+                    </a:blip>
+                    <a:srcRect/>
+                    <a:stretch>
+                      <a:fillRect/>
+                    </a:stretch>
+                  </pic:blipFill>
+                  <pic:spPr bwMode="auto">
+                    <a:xfrm>
+                      <a:off x="0" y="0"/>
+                      <a:ext cx="921798" cy="921798"/>
+                    </a:xfrm>
+                    <a:prstGeom prst="rect">
+                      <a:avLst/>
+                    </a:prstGeom>
+                    <a:noFill/>
+                    <a:ln>
+                      <a:noFill/>
+                    </a:ln>
+                  </pic:spPr>
+                </pic:pic>
+              </a:graphicData>
+            </a:graphic>
+          </wp:inline>
+        </w:drawing>
+      </w:r>
+    </w:p>
+    <w:p>
+      <w:pPr>
+        <w:bidi/>
+        <w:rPr>
+          <w:rtl/>
+          <w:lang w:bidi="fa-IR"/>
+        </w:rPr>
+      </w:pPr>
+      <w:r>
+        <w:rPr>
+          <w:rFonts w:hint="cs"/>
+          <w:rtl/>
+          <w:lang w:bidi="fa-IR"/>
+        </w:rPr>
+        <w:t xml:space="preserve">سلام، من زکریا شیرمحمدلی هستم و این برنامه رو نوشته ام. در صورت وجود هر گونه سوال و یا ابهامی می توانید با من از طریق راه های زیر تماس بگیرید. </w:t>
+      </w:r>
+    </w:p>
+    <w:p>
+      <w:pPr>
+        <w:rPr>
+          <w:rtl/>
+          <w:lang w:bidi="fa-IR"/>
+        </w:rPr>
+      </w:pPr>
+      <w:hyperlink r:id="rId12" w:history="1">
+        <w:r>
+          <w:rPr>
+            <w:rStyle w:val="Hyperlink"/>
+            <w:lang w:bidi="fa-IR"/>
+          </w:rPr>
+          <w:t>zachshirow@gmail.com</w:t>
+        </w:r>
+      </w:hyperlink>
+      <w:r>
+        <w:rPr>
+          <w:lang w:bidi="fa-IR"/>
+        </w:rPr>
+        <w:t xml:space="preserve"> </w:t>
+      </w:r>
+    </w:p>
+    <w:p>
+      <w:pPr>
+        <w:rPr>
+          <w:lang w:bidi="fa-IR"/>
+        </w:rPr>
+      </w:pPr>
+      <w:hyperlink r:id="rId13" w:history="1">
+        <w:r>
+          <w:rPr>
+            <w:rStyle w:val="Hyperlink"/>
+            <w:lang w:bidi="fa-IR"/>
+          </w:rPr>
+          <w:t>+989227235575</w:t>
+        </w:r>
+      </w:hyperlink>
     </w:p>
     <w:sectPr>
       <w:pgSz w:w="12240" w:h="15840"/>
@@ -3124,6 +4767,27 @@
     <w:qFormat/>
     <w:rsid w:val="001E37F6"/>
   </w:style>
+  <w:style w:type="paragraph" w:styleId="Heading1">
+    <w:name w:val="heading 1"/>
+    <w:basedOn w:val="Normal"/>
+    <w:next w:val="Normal"/>
+    <w:link w:val="Heading1Char"/>
+    <w:uiPriority w:val="9"/>
+    <w:qFormat/>
+    <w:rsid w:val="007F47A3"/>
+    <w:pPr>
+      <w:keepNext/>
+      <w:keepLines/>
+      <w:spacing w:before="240" w:after="0"/>
+      <w:outlineLvl w:val="0"/>
+    </w:pPr>
+    <w:rPr>
+      <w:rFonts w:asciiTheme="majorHAnsi" w:eastAsiaTheme="majorEastAsia" w:hAnsiTheme="majorHAnsi" w:cstheme="majorBidi"/>
+      <w:color w:val="2F5496" w:themeColor="accent1" w:themeShade="BF"/>
+      <w:sz w:val="32"/>
+      <w:szCs w:val="32"/>
+    </w:rPr>
+  </w:style>
   <w:style w:type="paragraph" w:styleId="Heading2">
     <w:name w:val="heading 2"/>
     <w:basedOn w:val="Normal"/>
@@ -3281,6 +4945,56 @@
       <w:color w:val="404040" w:themeColor="text1" w:themeTint="BF"/>
       <w:lang w:bidi="fa-IR"/>
     </w:rPr>
+  </w:style>
+  <w:style w:type="character" w:customStyle="1" w:styleId="Heading1Char">
+    <w:name w:val="Heading 1 Char"/>
+    <w:basedOn w:val="DefaultParagraphFont"/>
+    <w:link w:val="Heading1"/>
+    <w:uiPriority w:val="9"/>
+    <w:rsid w:val="007F47A3"/>
+    <w:rPr>
+      <w:rFonts w:asciiTheme="majorHAnsi" w:eastAsiaTheme="majorEastAsia" w:hAnsiTheme="majorHAnsi" w:cstheme="majorBidi"/>
+      <w:color w:val="2F5496" w:themeColor="accent1" w:themeShade="BF"/>
+      <w:sz w:val="32"/>
+      <w:szCs w:val="32"/>
+    </w:rPr>
+  </w:style>
+  <w:style w:type="paragraph" w:styleId="TOCHeading">
+    <w:name w:val="TOC Heading"/>
+    <w:basedOn w:val="Heading1"/>
+    <w:next w:val="Normal"/>
+    <w:uiPriority w:val="39"/>
+    <w:unhideWhenUsed/>
+    <w:qFormat/>
+    <w:rsid w:val="008E68F9"/>
+    <w:pPr>
+      <w:outlineLvl w:val="9"/>
+    </w:pPr>
+  </w:style>
+  <w:style w:type="paragraph" w:styleId="TOC1">
+    <w:name w:val="toc 1"/>
+    <w:basedOn w:val="Normal"/>
+    <w:next w:val="Normal"/>
+    <w:autoRedefine/>
+    <w:uiPriority w:val="39"/>
+    <w:unhideWhenUsed/>
+    <w:rsid w:val="008E68F9"/>
+    <w:pPr>
+      <w:spacing w:after="100"/>
+    </w:pPr>
+  </w:style>
+  <w:style w:type="paragraph" w:styleId="TOC2">
+    <w:name w:val="toc 2"/>
+    <w:basedOn w:val="Normal"/>
+    <w:next w:val="Normal"/>
+    <w:autoRedefine/>
+    <w:uiPriority w:val="39"/>
+    <w:unhideWhenUsed/>
+    <w:rsid w:val="008E68F9"/>
+    <w:pPr>
+      <w:spacing w:after="100"/>
+      <w:ind w:left="220"/>
+    </w:pPr>
   </w:style>
 </w:styles>
 </file>
@@ -3484,4 +5198,16 @@
     </a:ext>
   </a:extLst>
 </a:theme>
+</file>
+
+<file path=customXml/item1.xml><?xml version="1.0" encoding="utf-8"?>
+<b:Sources xmlns:b="http://schemas.openxmlformats.org/officeDocument/2006/bibliography" xmlns="http://schemas.openxmlformats.org/officeDocument/2006/bibliography" SelectedStyle="\APASixthEditionOfficeOnline.xsl" StyleName="APA" Version="6"/>
+</file>
+
+<file path=customXml/itemProps1.xml><?xml version="1.0" encoding="utf-8"?>
+<ds:datastoreItem xmlns:ds="http://schemas.openxmlformats.org/officeDocument/2006/customXml" ds:itemID="{F2D4EE97-3462-4982-8449-C02E869D7FE9}">
+  <ds:schemaRefs>
+    <ds:schemaRef ds:uri="http://schemas.openxmlformats.org/officeDocument/2006/bibliography"/>
+  </ds:schemaRefs>
+</ds:datastoreItem>
 </file>
</xml_diff>